<commit_message>
Adding new logos and altering Proposal
</commit_message>
<xml_diff>
--- a/Proposal/ClassManagementProposal_V2.docx
+++ b/Proposal/ClassManagementProposal_V2.docx
@@ -213,11 +213,14 @@
     </w:p>
     <w:p>
       <w:r>
+        <w:rPr>
+          <w:noProof/>
+        </w:rPr>
         <w:drawing>
-          <wp:inline distT="0" distB="0" distL="0" distR="0" wp14:anchorId="348D795F" wp14:editId="32760B5A">
-            <wp:extent cx="4762913" cy="3581710"/>
-            <wp:effectExtent l="0" t="0" r="0" b="0"/>
-            <wp:docPr id="1687432107" name="Picture 1" descr="A blue background with white text&#10;&#10;Description automatically generated"/>
+          <wp:inline distT="0" distB="0" distL="0" distR="0" wp14:anchorId="40B6FA8A" wp14:editId="57001A24">
+            <wp:extent cx="5943600" cy="3555365"/>
+            <wp:effectExtent l="0" t="0" r="0" b="6985"/>
+            <wp:docPr id="1282385815" name="Picture 2" descr="A blue background with white text and a heart&#10;&#10;Description automatically generated"/>
             <wp:cNvGraphicFramePr>
               <a:graphicFrameLocks xmlns:a="http://schemas.openxmlformats.org/drawingml/2006/main" noChangeAspect="1"/>
             </wp:cNvGraphicFramePr>
@@ -225,11 +228,17 @@
               <a:graphicData uri="http://schemas.openxmlformats.org/drawingml/2006/picture">
                 <pic:pic xmlns:pic="http://schemas.openxmlformats.org/drawingml/2006/picture">
                   <pic:nvPicPr>
-                    <pic:cNvPr id="1687432107" name="Picture 1" descr="A blue background with white text&#10;&#10;Description automatically generated"/>
+                    <pic:cNvPr id="1282385815" name="Picture 2" descr="A blue background with white text and a heart&#10;&#10;Description automatically generated"/>
                     <pic:cNvPicPr/>
                   </pic:nvPicPr>
                   <pic:blipFill>
-                    <a:blip r:embed="rId5"/>
+                    <a:blip r:embed="rId5">
+                      <a:extLst>
+                        <a:ext uri="{28A0092B-C50C-407E-A947-70E740481C1C}">
+                          <a14:useLocalDpi xmlns:a14="http://schemas.microsoft.com/office/drawing/2010/main" val="0"/>
+                        </a:ext>
+                      </a:extLst>
+                    </a:blip>
                     <a:stretch>
                       <a:fillRect/>
                     </a:stretch>
@@ -237,7 +246,7 @@
                   <pic:spPr>
                     <a:xfrm>
                       <a:off x="0" y="0"/>
-                      <a:ext cx="4762913" cy="3581710"/>
+                      <a:ext cx="5943600" cy="3555365"/>
                     </a:xfrm>
                     <a:prstGeom prst="rect">
                       <a:avLst/>
@@ -299,8 +308,53 @@
       </w:r>
     </w:p>
     <w:p>
-      <w:r>
-        <w:t>Views:</w:t>
+      <w:pPr>
+        <w:pStyle w:val="Heading2"/>
+      </w:pPr>
+      <w:proofErr w:type="spellStart"/>
+      <w:r>
+        <w:t>Mockup</w:t>
+      </w:r>
+      <w:proofErr w:type="spellEnd"/>
+    </w:p>
+    <w:p>
+      <w:hyperlink r:id="rId7" w:history="1">
+        <w:proofErr w:type="spellStart"/>
+        <w:r>
+          <w:rPr>
+            <w:rStyle w:val="Hyperlink"/>
+          </w:rPr>
+          <w:t>Teachly</w:t>
+        </w:r>
+        <w:proofErr w:type="spellEnd"/>
+        <w:r>
+          <w:rPr>
+            <w:rStyle w:val="Hyperlink"/>
+          </w:rPr>
+          <w:t xml:space="preserve"> - Login / Sign Up · </w:t>
+        </w:r>
+        <w:proofErr w:type="spellStart"/>
+        <w:r>
+          <w:rPr>
+            <w:rStyle w:val="Hyperlink"/>
+          </w:rPr>
+          <w:t>Moqups</w:t>
+        </w:r>
+        <w:proofErr w:type="spellEnd"/>
+      </w:hyperlink>
+    </w:p>
+    <w:p>
+      <w:r>
+        <w:t>Canva Design</w:t>
+      </w:r>
+    </w:p>
+    <w:p/>
+    <w:p>
+      <w:pPr>
+        <w:pStyle w:val="Heading2"/>
+      </w:pPr>
+      <w:r>
+        <w:t>Views</w:t>
       </w:r>
     </w:p>
     <w:p>
@@ -474,6 +528,7 @@
         </w:numPr>
       </w:pPr>
       <w:r>
+        <w:lastRenderedPageBreak/>
         <w:t>Logoff</w:t>
       </w:r>
     </w:p>
@@ -551,25 +606,7 @@
         </w:numPr>
       </w:pPr>
       <w:r>
-        <w:lastRenderedPageBreak/>
         <w:t xml:space="preserve">Add existing </w:t>
-      </w:r>
-      <w:proofErr w:type="gramStart"/>
-      <w:r>
-        <w:t>Student</w:t>
-      </w:r>
-      <w:proofErr w:type="gramEnd"/>
-    </w:p>
-    <w:p>
-      <w:pPr>
-        <w:pStyle w:val="ListParagraph"/>
-        <w:numPr>
-          <w:ilvl w:val="3"/>
-          <w:numId w:val="1"/>
-        </w:numPr>
-      </w:pPr>
-      <w:r>
-        <w:t xml:space="preserve">Invite new </w:t>
       </w:r>
       <w:proofErr w:type="gramStart"/>
       <w:r>
@@ -1765,6 +1802,18 @@
       <w:szCs w:val="56"/>
     </w:rPr>
   </w:style>
+  <w:style w:type="character" w:styleId="Hyperlink">
+    <w:name w:val="Hyperlink"/>
+    <w:basedOn w:val="DefaultParagraphFont"/>
+    <w:uiPriority w:val="99"/>
+    <w:semiHidden/>
+    <w:unhideWhenUsed/>
+    <w:rsid w:val="00343B5F"/>
+    <w:rPr>
+      <w:color w:val="0000FF"/>
+      <w:u w:val="single"/>
+    </w:rPr>
+  </w:style>
 </w:styles>
 </file>
 

</xml_diff>